<commit_message>
Documento de visión sin requisitos no funcionales
</commit_message>
<xml_diff>
--- a/docs/ISST-VD-020414.docx
+++ b/docs/ISST-VD-020414.docx
@@ -2463,22 +2463,45 @@
     </w:p>
     <w:p>
       <w:pPr>
-        <w:pStyle w:val="textocursiva"/>
-      </w:pPr>
-      <w:r>
-        <w:t>Breve descripción del software que se está especificando en este documento, y su propósito, incluyendo objetivos, ventajas y metas. En caso de que exista un documento con esta  descripción, incluir la correspondiente referencia  en lugar de duplicar la información.</w:t>
+        <w:rPr>
+          <w:lang w:val="es-ES_tradnl"/>
+        </w:rPr>
+      </w:pPr>
+      <w:r>
+        <w:rPr>
+          <w:lang w:val="es-ES_tradnl"/>
+        </w:rPr>
+        <w:t xml:space="preserve">Toda la información sobre el alcance del proyecto se puede encontrar en el documento del Plan de Desarrollo de </w:t>
+      </w:r>
+      <w:proofErr w:type="gramStart"/>
+      <w:r>
+        <w:rPr>
+          <w:lang w:val="es-ES_tradnl"/>
+        </w:rPr>
+        <w:t>Software(</w:t>
+      </w:r>
+      <w:proofErr w:type="gramEnd"/>
+      <w:r>
+        <w:rPr>
+          <w:lang w:val="es-ES_tradnl"/>
+        </w:rPr>
+        <w:t>SDP-Version_Inicial.docx).</w:t>
       </w:r>
     </w:p>
     <w:p>
       <w:pPr>
         <w:pStyle w:val="Ttulo2"/>
         <w:rPr>
+          <w:i w:val="0"/>
           <w:lang w:val="es-ES_tradnl"/>
         </w:rPr>
       </w:pPr>
       <w:bookmarkStart w:id="9" w:name="_Toc255373104"/>
-      <w:r>
-        <w:rPr>
+      <w:bookmarkStart w:id="10" w:name="_GoBack"/>
+      <w:bookmarkEnd w:id="10"/>
+      <w:r>
+        <w:rPr>
+          <w:i w:val="0"/>
           <w:lang w:val="es-ES_tradnl"/>
         </w:rPr>
         <w:t>Materiales de referencia</w:t>
@@ -2489,44 +2512,82 @@
     </w:p>
     <w:p>
       <w:pPr>
-        <w:pStyle w:val="textocursiva"/>
-      </w:pPr>
-      <w:r>
-        <w:t>Cualquier otro documento</w:t>
-      </w:r>
-      <w:r>
-        <w:t xml:space="preserve">, herramienta </w:t>
-      </w:r>
-      <w:r>
-        <w:t xml:space="preserve"> o referencia utilizados para elaborar este documento.</w:t>
+        <w:rPr>
+          <w:lang w:val="es-ES_tradnl"/>
+        </w:rPr>
+      </w:pPr>
+      <w:r>
+        <w:rPr>
+          <w:lang w:val="es-ES_tradnl"/>
+        </w:rPr>
+        <w:t>Para la elaboración de este documento se ha recopilado información del enunciado de los diferentes casos de estudio proporcionado por los profesores de la asignatura, del diagrama de casos de uso y de los documentos de cada caso de uso.</w:t>
       </w:r>
     </w:p>
     <w:p>
       <w:pPr>
         <w:pStyle w:val="Ttulo2"/>
         <w:rPr>
-          <w:lang w:val="es-ES_tradnl"/>
-        </w:rPr>
-      </w:pPr>
-      <w:bookmarkStart w:id="10" w:name="_Toc479480728"/>
-      <w:bookmarkStart w:id="11" w:name="_Toc4573723"/>
-      <w:bookmarkStart w:id="12" w:name="_Toc255373105"/>
-      <w:r>
-        <w:rPr>
+          <w:i w:val="0"/>
+          <w:lang w:val="es-ES_tradnl"/>
+        </w:rPr>
+      </w:pPr>
+      <w:bookmarkStart w:id="11" w:name="_Toc479480728"/>
+      <w:bookmarkStart w:id="12" w:name="_Toc4573723"/>
+      <w:bookmarkStart w:id="13" w:name="_Toc255373105"/>
+      <w:r>
+        <w:rPr>
+          <w:i w:val="0"/>
           <w:lang w:val="es-ES_tradnl"/>
         </w:rPr>
         <w:t>Estructura del documento</w:t>
       </w:r>
-      <w:bookmarkEnd w:id="10"/>
       <w:bookmarkEnd w:id="11"/>
       <w:bookmarkEnd w:id="12"/>
-    </w:p>
-    <w:p>
-      <w:pPr>
-        <w:pStyle w:val="textocursiva"/>
-      </w:pPr>
-      <w:r>
-        <w:t>Breve resumen de cómo se organizan los contenidos del documento, indicando las secciones que se han incluido y describiendo muy  brevemente su contenido.</w:t>
+      <w:bookmarkEnd w:id="13"/>
+    </w:p>
+    <w:p>
+      <w:pPr>
+        <w:rPr>
+          <w:lang w:val="es-ES_tradnl"/>
+        </w:rPr>
+      </w:pPr>
+      <w:r>
+        <w:rPr>
+          <w:lang w:val="es-ES_tradnl"/>
+        </w:rPr>
+        <w:t>En primer lugar se realiza u</w:t>
+      </w:r>
+      <w:r>
+        <w:rPr>
+          <w:lang w:val="es-ES_tradnl"/>
+        </w:rPr>
+        <w:t>na breve descripció</w:t>
+      </w:r>
+      <w:r>
+        <w:rPr>
+          <w:lang w:val="es-ES_tradnl"/>
+        </w:rPr>
+        <w:t>n</w:t>
+      </w:r>
+      <w:r>
+        <w:rPr>
+          <w:lang w:val="es-ES_tradnl"/>
+        </w:rPr>
+        <w:t xml:space="preserve"> del sentido del presente documento, luego se pasa a una descripción general del sistema a desarrollar, posteriormente se enumeran los diferentes casos de uso que nos darán una versión casi definitiva de los requisitos funcionales y por </w:t>
+      </w:r>
+      <w:proofErr w:type="spellStart"/>
+      <w:r>
+        <w:rPr>
+          <w:lang w:val="es-ES_tradnl"/>
+        </w:rPr>
+        <w:t>ultimo</w:t>
+      </w:r>
+      <w:proofErr w:type="spellEnd"/>
+      <w:r>
+        <w:rPr>
+          <w:lang w:val="es-ES_tradnl"/>
+        </w:rPr>
+        <w:t xml:space="preserve"> se detallan los requisitos no funcionales y reglas de dominio del proyecto.</w:t>
       </w:r>
     </w:p>
     <w:p>
@@ -2536,7 +2597,7 @@
           <w:lang w:val="es-ES_tradnl"/>
         </w:rPr>
       </w:pPr>
-      <w:bookmarkStart w:id="13" w:name="_Toc255373106"/>
+      <w:bookmarkStart w:id="14" w:name="_Toc255373106"/>
       <w:r>
         <w:rPr>
           <w:lang w:val="es-ES_tradnl"/>
@@ -2555,63 +2616,341 @@
         </w:rPr>
         <w:t>SISTEMA</w:t>
       </w:r>
-      <w:bookmarkEnd w:id="13"/>
-    </w:p>
-    <w:p>
-      <w:pPr>
-        <w:pStyle w:val="textocursiva"/>
-      </w:pPr>
-      <w:r>
-        <w:t>Breve descripció</w:t>
-      </w:r>
-      <w:r>
-        <w:t>n del</w:t>
-      </w:r>
-      <w:r>
+      <w:bookmarkEnd w:id="14"/>
+    </w:p>
+    <w:p>
+      <w:pPr>
+        <w:rPr>
+          <w:lang w:val="es-ES_tradnl"/>
+        </w:rPr>
+      </w:pPr>
+      <w:r>
+        <w:rPr>
+          <w:lang w:val="es-ES_tradnl"/>
+        </w:rPr>
+        <w:t>El caso de estudio, consiste en la implantación de un sistema distribuido para la gestión electrónica de las tarjetas universitarias.</w:t>
+      </w:r>
+    </w:p>
+    <w:p>
+      <w:pPr>
+        <w:rPr>
+          <w:lang w:val="es-ES_tradnl"/>
+        </w:rPr>
+      </w:pPr>
+      <w:r>
+        <w:rPr>
+          <w:lang w:val="es-ES_tradnl"/>
+        </w:rPr>
+        <w:lastRenderedPageBreak/>
+        <w:t xml:space="preserve">Los actores relacionados son: el usuario </w:t>
+      </w:r>
+      <w:r>
+        <w:rPr>
+          <w:lang w:val="es-ES_tradnl"/>
+        </w:rPr>
+        <w:t>(estudiante</w:t>
+      </w:r>
+      <w:r>
+        <w:rPr>
+          <w:lang w:val="es-ES_tradnl"/>
+        </w:rPr>
+        <w:t xml:space="preserve"> o personal de la universidad)</w:t>
+      </w:r>
+      <w:r>
+        <w:rPr>
+          <w:lang w:val="es-ES_tradnl"/>
+        </w:rPr>
+        <w:tab/>
+        <w:t>que solicita una tarjeta universitaria; la universidad a la cual está asociado (por estar matriculado o tener una relación laboral) que efectivamente comprueba esta condición y acepta la solicitud de tarjeta,</w:t>
+      </w:r>
+      <w:r>
+        <w:rPr>
+          <w:lang w:val="es-ES_tradnl"/>
+        </w:rPr>
+        <w:tab/>
+        <w:t xml:space="preserve">aparte de poder solicitar en bloque varias tarjetas, en representación </w:t>
+      </w:r>
+      <w:r>
+        <w:rPr>
+          <w:lang w:val="es-ES_tradnl"/>
+        </w:rPr>
+        <w:t>de</w:t>
+      </w:r>
+      <w:r>
+        <w:rPr>
+          <w:lang w:val="es-ES_tradnl"/>
+        </w:rPr>
         <w:t xml:space="preserve"> </w:t>
       </w:r>
       <w:r>
-        <w:t>caso de estudio</w:t>
-      </w:r>
-      <w:r>
-        <w:t xml:space="preserve"> que se quiere resolver y </w:t>
-      </w:r>
-      <w:r>
-        <w:t xml:space="preserve">sus características más importantes, aportando </w:t>
-      </w:r>
-      <w:r>
-        <w:t xml:space="preserve">una idea global de cómo </w:t>
-      </w:r>
-      <w:r>
-        <w:t>se pretende desarrollar el sistema</w:t>
-      </w:r>
-      <w:r>
-        <w:t xml:space="preserve">. </w:t>
-      </w:r>
-    </w:p>
-    <w:p>
-      <w:pPr>
-        <w:pStyle w:val="textocursiva"/>
-      </w:pPr>
-      <w:r>
-        <w:t>Se incluirá una relación de todo</w:t>
-      </w:r>
-      <w:r>
-        <w:t>s</w:t>
-      </w:r>
-      <w:r>
-        <w:t xml:space="preserve"> los </w:t>
-      </w:r>
-      <w:proofErr w:type="spellStart"/>
-      <w:r>
-        <w:t>stakeholders</w:t>
-      </w:r>
-      <w:proofErr w:type="spellEnd"/>
-      <w:r>
-        <w:t xml:space="preserve"> y</w:t>
-      </w:r>
-      <w:r>
-        <w:t xml:space="preserve"> las entidades con las que interactúa el sistema (actores), ya sean personas u otros sistemas, indicando las necesidades de todos los implicados. </w:t>
+        <w:rPr>
+          <w:lang w:val="es-ES_tradnl"/>
+        </w:rPr>
+        <w:t>grupos</w:t>
+      </w:r>
+      <w:r>
+        <w:rPr>
+          <w:lang w:val="es-ES_tradnl"/>
+        </w:rPr>
+        <w:t xml:space="preserve"> de </w:t>
+      </w:r>
+      <w:r>
+        <w:rPr>
+          <w:lang w:val="es-ES_tradnl"/>
+        </w:rPr>
+        <w:t>estudiantes</w:t>
+      </w:r>
+      <w:r>
+        <w:rPr>
+          <w:lang w:val="es-ES_tradnl"/>
+        </w:rPr>
+        <w:t xml:space="preserve"> </w:t>
+      </w:r>
+      <w:r>
+        <w:rPr>
+          <w:lang w:val="es-ES_tradnl"/>
+        </w:rPr>
+        <w:t>matric</w:t>
+      </w:r>
+      <w:r>
+        <w:rPr>
+          <w:lang w:val="es-ES_tradnl"/>
+        </w:rPr>
+        <w:t>ulados;</w:t>
+      </w:r>
+      <w:r>
+        <w:rPr>
+          <w:lang w:val="es-ES_tradnl"/>
+        </w:rPr>
+        <w:tab/>
+        <w:t>el banco que gestiona</w:t>
+      </w:r>
+      <w:r>
+        <w:rPr>
+          <w:lang w:val="es-ES_tradnl"/>
+        </w:rPr>
+        <w:tab/>
+        <w:t xml:space="preserve">las tarjetas mediante un programa de </w:t>
+      </w:r>
+      <w:r>
+        <w:rPr>
+          <w:lang w:val="es-ES_tradnl"/>
+        </w:rPr>
+        <w:t>colaboración</w:t>
+      </w:r>
+      <w:r>
+        <w:rPr>
+          <w:lang w:val="es-ES_tradnl"/>
+        </w:rPr>
+        <w:t xml:space="preserve"> con universidades y por el que algunas de las </w:t>
+      </w:r>
+      <w:r>
+        <w:rPr>
+          <w:lang w:val="es-ES_tradnl"/>
+        </w:rPr>
+        <w:t>tarjetas</w:t>
+      </w:r>
+      <w:r>
+        <w:rPr>
+          <w:lang w:val="es-ES_tradnl"/>
+        </w:rPr>
+        <w:t xml:space="preserve"> universitarias podrán tener uso dual como tarjetas bancarias; y la empresa estampadora </w:t>
+      </w:r>
+      <w:r>
+        <w:rPr>
+          <w:lang w:val="es-ES_tradnl"/>
+        </w:rPr>
+        <w:t>que</w:t>
+      </w:r>
+      <w:r>
+        <w:rPr>
+          <w:lang w:val="es-ES_tradnl"/>
+        </w:rPr>
+        <w:t xml:space="preserve"> provee de tarjetas bajo </w:t>
+      </w:r>
+      <w:r>
+        <w:rPr>
+          <w:lang w:val="es-ES_tradnl"/>
+        </w:rPr>
+        <w:t>petición.</w:t>
+      </w:r>
+      <w:r>
+        <w:rPr>
+          <w:lang w:val="es-ES_tradnl"/>
+        </w:rPr>
+        <w:tab/>
+      </w:r>
+    </w:p>
+    <w:p>
+      <w:pPr>
+        <w:rPr>
+          <w:lang w:val="es-ES_tradnl"/>
+        </w:rPr>
+      </w:pPr>
+      <w:r>
+        <w:rPr>
+          <w:lang w:val="es-ES_tradnl"/>
+        </w:rPr>
+        <w:t>La solicitud de tarjeta</w:t>
+      </w:r>
+      <w:r>
+        <w:rPr>
+          <w:lang w:val="es-ES_tradnl"/>
+        </w:rPr>
+        <w:tab/>
+        <w:t xml:space="preserve">pasa por los diferentes actores: el </w:t>
+      </w:r>
+      <w:r>
+        <w:rPr>
+          <w:lang w:val="es-ES_tradnl"/>
+        </w:rPr>
+        <w:t>solicitante</w:t>
+      </w:r>
+      <w:r>
+        <w:rPr>
+          <w:lang w:val="es-ES_tradnl"/>
+        </w:rPr>
+        <w:t xml:space="preserve"> (estudiante, </w:t>
+      </w:r>
+      <w:r>
+        <w:rPr>
+          <w:lang w:val="es-ES_tradnl"/>
+        </w:rPr>
+        <w:t>empleado</w:t>
+      </w:r>
+      <w:r>
+        <w:rPr>
+          <w:lang w:val="es-ES_tradnl"/>
+        </w:rPr>
+        <w:tab/>
+      </w:r>
+      <w:r>
+        <w:rPr>
+          <w:lang w:val="es-ES_tradnl"/>
+        </w:rPr>
+        <w:t xml:space="preserve">o en </w:t>
+      </w:r>
+      <w:r>
+        <w:rPr>
+          <w:lang w:val="es-ES_tradnl"/>
+        </w:rPr>
+        <w:t>su</w:t>
+      </w:r>
+      <w:r>
+        <w:rPr>
+          <w:lang w:val="es-ES_tradnl"/>
+        </w:rPr>
+        <w:tab/>
+      </w:r>
+      <w:r>
+        <w:rPr>
+          <w:lang w:val="es-ES_tradnl"/>
+        </w:rPr>
+        <w:t xml:space="preserve"> nombre la universidad) </w:t>
+      </w:r>
+      <w:r>
+        <w:rPr>
+          <w:lang w:val="es-ES_tradnl"/>
+        </w:rPr>
+        <w:t>proporciona</w:t>
+      </w:r>
+      <w:r>
+        <w:rPr>
+          <w:lang w:val="es-ES_tradnl"/>
+        </w:rPr>
+        <w:tab/>
+      </w:r>
+      <w:r>
+        <w:rPr>
+          <w:lang w:val="es-ES_tradnl"/>
+        </w:rPr>
+        <w:t>un conjunto de datos, la universidad otros y el banco otros</w:t>
+      </w:r>
+      <w:r>
+        <w:rPr>
+          <w:lang w:val="es-ES_tradnl"/>
+        </w:rPr>
+        <w:tab/>
+        <w:t xml:space="preserve">distintos. Cada una </w:t>
+      </w:r>
+      <w:r>
+        <w:rPr>
+          <w:lang w:val="es-ES_tradnl"/>
+        </w:rPr>
+        <w:t>de</w:t>
+      </w:r>
+      <w:r>
+        <w:rPr>
+          <w:lang w:val="es-ES_tradnl"/>
+        </w:rPr>
+        <w:t xml:space="preserve"> las </w:t>
+      </w:r>
+      <w:r>
+        <w:rPr>
+          <w:lang w:val="es-ES_tradnl"/>
+        </w:rPr>
+        <w:t>e</w:t>
+      </w:r>
+      <w:r>
+        <w:rPr>
+          <w:lang w:val="es-ES_tradnl"/>
+        </w:rPr>
+        <w:t xml:space="preserve">ntidades comprueba </w:t>
+      </w:r>
+      <w:r>
+        <w:rPr>
+          <w:lang w:val="es-ES_tradnl"/>
+        </w:rPr>
+        <w:t>qu</w:t>
+      </w:r>
+      <w:r>
+        <w:rPr>
+          <w:lang w:val="es-ES_tradnl"/>
+        </w:rPr>
+        <w:t xml:space="preserve">e los datos sean correctos y si no es así rechaza la petición de tarjeta al actor inmediatamente anterior, que propaga este rechazo hasta el actor que lo puede arreglar o en último </w:t>
+      </w:r>
+      <w:r>
+        <w:rPr>
+          <w:lang w:val="es-ES_tradnl"/>
+        </w:rPr>
+        <w:t>término</w:t>
+      </w:r>
+      <w:r>
+        <w:rPr>
+          <w:lang w:val="es-ES_tradnl"/>
+        </w:rPr>
+        <w:tab/>
+      </w:r>
+      <w:r>
+        <w:rPr>
+          <w:lang w:val="es-ES_tradnl"/>
+        </w:rPr>
+        <w:t xml:space="preserve"> hasta el estudiante que recibe el rechazo y podría </w:t>
+      </w:r>
+      <w:r>
+        <w:rPr>
+          <w:lang w:val="es-ES_tradnl"/>
+        </w:rPr>
+        <w:t>intent</w:t>
+      </w:r>
+      <w:r>
+        <w:rPr>
+          <w:lang w:val="es-ES_tradnl"/>
+        </w:rPr>
+        <w:t>ar</w:t>
+      </w:r>
+      <w:r>
+        <w:rPr>
+          <w:lang w:val="es-ES_tradnl"/>
+        </w:rPr>
+        <w:tab/>
+        <w:t>solicitar de nuevo la tarjeta pero como una solicitud diferente.</w:t>
+      </w:r>
+      <w:r>
+        <w:rPr>
+          <w:lang w:val="es-ES_tradnl"/>
+        </w:rPr>
+        <w:tab/>
       </w:r>
     </w:p>
     <w:p>
@@ -2621,14 +2960,14 @@
           <w:lang w:val="es-ES_tradnl"/>
         </w:rPr>
       </w:pPr>
-      <w:bookmarkStart w:id="14" w:name="_Toc255373107"/>
+      <w:bookmarkStart w:id="15" w:name="_Toc255373107"/>
       <w:r>
         <w:rPr>
           <w:lang w:val="es-ES_tradnl"/>
         </w:rPr>
         <w:t>Descripción DE casos de uso</w:t>
       </w:r>
-      <w:bookmarkEnd w:id="14"/>
+      <w:bookmarkEnd w:id="15"/>
     </w:p>
     <w:p>
       <w:pPr>
@@ -2653,7 +2992,6 @@
         <w:rPr>
           <w:noProof/>
         </w:rPr>
-        <w:lastRenderedPageBreak/>
         <w:drawing>
           <wp:inline distT="0" distB="0" distL="0" distR="0" wp14:anchorId="141BDCA4" wp14:editId="33C89C9C">
             <wp:extent cx="2904827" cy="3028950"/>
@@ -2724,14 +3062,14 @@
           <w:lang w:val="es-ES_tradnl"/>
         </w:rPr>
       </w:pPr>
-      <w:bookmarkStart w:id="15" w:name="_Toc255373108"/>
+      <w:bookmarkStart w:id="16" w:name="_Toc255373108"/>
       <w:r>
         <w:rPr>
           <w:lang w:val="es-ES_tradnl"/>
         </w:rPr>
         <w:t xml:space="preserve">Caso de Uso </w:t>
       </w:r>
-      <w:bookmarkEnd w:id="15"/>
+      <w:bookmarkEnd w:id="16"/>
       <w:r>
         <w:rPr>
           <w:lang w:val="es-ES_tradnl"/>
@@ -2778,15 +3116,16 @@
           <w:szCs w:val="20"/>
         </w:rPr>
       </w:pPr>
-      <w:bookmarkStart w:id="16" w:name="_Toc128385657"/>
+      <w:bookmarkStart w:id="17" w:name="_Toc128385657"/>
       <w:r>
         <w:rPr>
           <w:sz w:val="22"/>
           <w:szCs w:val="20"/>
         </w:rPr>
+        <w:lastRenderedPageBreak/>
         <w:t>Actores</w:t>
       </w:r>
-      <w:bookmarkEnd w:id="16"/>
+      <w:bookmarkEnd w:id="17"/>
     </w:p>
     <w:p>
       <w:r>
@@ -2872,7 +3211,6 @@
     </w:p>
     <w:p>
       <w:r>
-        <w:lastRenderedPageBreak/>
         <w:t>3.-El solicitante rellena todos los campos y se da cuenta de que se ha equivocado al rellenarlos y pulsa el botón de borrar formulario.</w:t>
       </w:r>
     </w:p>
@@ -2895,7 +3233,7 @@
           <w:szCs w:val="20"/>
         </w:rPr>
       </w:pPr>
-      <w:bookmarkStart w:id="17" w:name="_Toc128385660"/>
+      <w:bookmarkStart w:id="18" w:name="_Toc128385660"/>
       <w:r>
         <w:rPr>
           <w:sz w:val="22"/>
@@ -2903,7 +3241,7 @@
         </w:rPr>
         <w:t>Requisitos especiales</w:t>
       </w:r>
-      <w:bookmarkEnd w:id="17"/>
+      <w:bookmarkEnd w:id="18"/>
     </w:p>
     <w:p>
       <w:pPr>
@@ -2933,7 +3271,7 @@
           <w:lang w:val="es-ES_tradnl"/>
         </w:rPr>
       </w:pPr>
-      <w:bookmarkStart w:id="18" w:name="_Toc128385661"/>
+      <w:bookmarkStart w:id="19" w:name="_Toc128385661"/>
       <w:r>
         <w:rPr>
           <w:sz w:val="22"/>
@@ -2942,7 +3280,7 @@
         </w:rPr>
         <w:t>Decisiones tecnológicas</w:t>
       </w:r>
-      <w:bookmarkEnd w:id="18"/>
+      <w:bookmarkEnd w:id="19"/>
     </w:p>
     <w:p>
       <w:pPr>
@@ -3094,6 +3432,7 @@
         <w:rPr>
           <w:sz w:val="22"/>
         </w:rPr>
+        <w:lastRenderedPageBreak/>
         <w:t>Escenario básico</w:t>
       </w:r>
     </w:p>
@@ -3168,7 +3507,6 @@
     </w:p>
     <w:p>
       <w:r>
-        <w:lastRenderedPageBreak/>
         <w:t>5.-Aparece la vista de las solicitudes pendientes de revisar sin la anterior que ya se ha revisado.</w:t>
       </w:r>
     </w:p>
@@ -3378,6 +3716,7 @@
         <w:rPr>
           <w:sz w:val="22"/>
         </w:rPr>
+        <w:lastRenderedPageBreak/>
         <w:t>Escenario básico</w:t>
       </w:r>
     </w:p>
@@ -3526,7 +3865,6 @@
         <w:rPr>
           <w:sz w:val="22"/>
         </w:rPr>
-        <w:lastRenderedPageBreak/>
         <w:t>Requisitos especiales</w:t>
       </w:r>
     </w:p>
@@ -3735,6 +4073,7 @@
         <w:rPr>
           <w:sz w:val="22"/>
         </w:rPr>
+        <w:lastRenderedPageBreak/>
         <w:t>Escenario básico</w:t>
       </w:r>
     </w:p>
@@ -3880,15 +4219,7 @@
         <w:rPr>
           <w:i w:val="0"/>
         </w:rPr>
-        <w:t>Los datos del usuario no se harán públicos y solo tendrán acceso a ellos los usuarios de la universidad, banco y</w:t>
-      </w:r>
-      <w:bookmarkStart w:id="19" w:name="_GoBack"/>
-      <w:bookmarkEnd w:id="19"/>
-      <w:r>
-        <w:rPr>
-          <w:i w:val="0"/>
-        </w:rPr>
-        <w:t xml:space="preserve"> estampadora, sin ser publicados en ningún sitio.</w:t>
+        <w:t>Los datos del usuario no se harán públicos y solo tendrán acceso a ellos los usuarios de la universidad, banco y estampadora, sin ser publicados en ningún sitio.</w:t>
       </w:r>
       <w:r>
         <w:rPr>
@@ -3915,7 +4246,6 @@
           <w:sz w:val="22"/>
           <w:lang w:val="es-ES_tradnl"/>
         </w:rPr>
-        <w:lastRenderedPageBreak/>
         <w:t>Decisiones tecnológicas</w:t>
       </w:r>
     </w:p>
@@ -4162,6 +4492,7 @@
       </w:pPr>
       <w:bookmarkStart w:id="23" w:name="_Toc255373112"/>
       <w:r>
+        <w:lastRenderedPageBreak/>
         <w:t>Restricciones</w:t>
       </w:r>
       <w:bookmarkEnd w:id="23"/>
@@ -4278,7 +4609,7 @@
         <w:rStyle w:val="Nmerodepgina"/>
         <w:noProof/>
       </w:rPr>
-      <w:t>7</w:t>
+      <w:t>8</w:t>
     </w:r>
     <w:r>
       <w:rPr>
@@ -6021,6 +6352,21 @@
       <w:ind w:left="1440"/>
     </w:pPr>
   </w:style>
+  <w:style w:type="paragraph" w:styleId="Sinespaciado">
+    <w:name w:val="No Spacing"/>
+    <w:uiPriority w:val="1"/>
+    <w:qFormat/>
+    <w:rsid w:val="00171018"/>
+    <w:pPr>
+      <w:autoSpaceDE w:val="0"/>
+      <w:autoSpaceDN w:val="0"/>
+    </w:pPr>
+    <w:rPr>
+      <w:sz w:val="24"/>
+      <w:szCs w:val="24"/>
+      <w:lang w:val="es-ES"/>
+    </w:rPr>
+  </w:style>
 </w:styles>
 </file>
 

</xml_diff>

<commit_message>
Documento de visión acabado y pendiente revisión
Ya está terminado el documento de visión, falta que alguno le eche una
ojeada y corrija lo que este mal-
</commit_message>
<xml_diff>
--- a/docs/ISST-VD-020414.docx
+++ b/docs/ISST-VD-020414.docx
@@ -42,6 +42,7 @@
                 <w:color w:val="000000"/>
               </w:rPr>
             </w:pPr>
+            <w:bookmarkStart w:id="0" w:name="_GoBack" w:colFirst="1" w:colLast="1"/>
             <w:r>
               <w:rPr>
                 <w:noProof/>
@@ -193,6 +194,7 @@
           </w:p>
         </w:tc>
       </w:tr>
+      <w:bookmarkEnd w:id="0"/>
     </w:tbl>
     <w:p/>
     <w:p/>
@@ -1681,7 +1683,7 @@
         <w:rPr>
           <w:noProof/>
         </w:rPr>
-        <w:t>2</w:t>
+        <w:t>3</w:t>
       </w:r>
       <w:r>
         <w:rPr>
@@ -1762,7 +1764,7 @@
         <w:rPr>
           <w:noProof/>
         </w:rPr>
-        <w:t>2</w:t>
+        <w:t>3</w:t>
       </w:r>
       <w:r>
         <w:rPr>
@@ -1849,7 +1851,7 @@
         <w:rPr>
           <w:noProof/>
         </w:rPr>
-        <w:t>3</w:t>
+        <w:t>7</w:t>
       </w:r>
       <w:r>
         <w:rPr>
@@ -1930,7 +1932,7 @@
         <w:rPr>
           <w:noProof/>
         </w:rPr>
-        <w:t>3</w:t>
+        <w:t>7</w:t>
       </w:r>
       <w:r>
         <w:rPr>
@@ -2011,7 +2013,7 @@
         <w:rPr>
           <w:noProof/>
         </w:rPr>
-        <w:t>3</w:t>
+        <w:t>7</w:t>
       </w:r>
       <w:r>
         <w:rPr>
@@ -2090,7 +2092,7 @@
         <w:rPr>
           <w:noProof/>
         </w:rPr>
-        <w:t>3</w:t>
+        <w:t>7</w:t>
       </w:r>
       <w:r>
         <w:rPr>
@@ -2111,12 +2113,12 @@
       <w:r>
         <w:br w:type="page"/>
       </w:r>
-      <w:bookmarkStart w:id="0" w:name="_Toc255373100"/>
+      <w:bookmarkStart w:id="1" w:name="_Toc255373100"/>
       <w:r>
         <w:lastRenderedPageBreak/>
         <w:t>INTRODUCCIÓN</w:t>
       </w:r>
-      <w:bookmarkEnd w:id="0"/>
+      <w:bookmarkEnd w:id="1"/>
     </w:p>
     <w:p>
       <w:pPr>
@@ -2126,9 +2128,9 @@
           <w:lang w:val="es-ES_tradnl"/>
         </w:rPr>
       </w:pPr>
-      <w:bookmarkStart w:id="1" w:name="_Toc479480724"/>
-      <w:bookmarkStart w:id="2" w:name="_Toc4573720"/>
-      <w:bookmarkStart w:id="3" w:name="_Toc255373101"/>
+      <w:bookmarkStart w:id="2" w:name="_Toc479480724"/>
+      <w:bookmarkStart w:id="3" w:name="_Toc4573720"/>
+      <w:bookmarkStart w:id="4" w:name="_Toc255373101"/>
       <w:r>
         <w:rPr>
           <w:i w:val="0"/>
@@ -2136,9 +2138,9 @@
         </w:rPr>
         <w:t>Propósito del documento</w:t>
       </w:r>
-      <w:bookmarkEnd w:id="1"/>
       <w:bookmarkEnd w:id="2"/>
       <w:bookmarkEnd w:id="3"/>
+      <w:bookmarkEnd w:id="4"/>
     </w:p>
     <w:p>
       <w:pPr>
@@ -2160,14 +2162,14 @@
           <w:i w:val="0"/>
         </w:rPr>
       </w:pPr>
-      <w:bookmarkStart w:id="4" w:name="_Toc255373102"/>
+      <w:bookmarkStart w:id="5" w:name="_Toc255373102"/>
       <w:r>
         <w:rPr>
           <w:i w:val="0"/>
         </w:rPr>
         <w:t>Definiciones, acrónimos y abreviaturas</w:t>
       </w:r>
-      <w:bookmarkEnd w:id="4"/>
+      <w:bookmarkEnd w:id="5"/>
     </w:p>
     <w:p>
       <w:pPr>
@@ -2176,10 +2178,10 @@
           <w:i w:val="0"/>
         </w:rPr>
       </w:pPr>
-      <w:bookmarkStart w:id="5" w:name="_Toc62466957"/>
-      <w:bookmarkStart w:id="6" w:name="_Toc255373103"/>
-      <w:bookmarkStart w:id="7" w:name="_Toc479480727"/>
-      <w:bookmarkStart w:id="8" w:name="_Toc4573722"/>
+      <w:bookmarkStart w:id="6" w:name="_Toc62466957"/>
+      <w:bookmarkStart w:id="7" w:name="_Toc255373103"/>
+      <w:bookmarkStart w:id="8" w:name="_Toc479480727"/>
+      <w:bookmarkStart w:id="9" w:name="_Toc4573722"/>
       <w:r>
         <w:rPr>
           <w:i w:val="0"/>
@@ -2458,8 +2460,8 @@
         </w:rPr>
         <w:t>Alcance del proyecto</w:t>
       </w:r>
-      <w:bookmarkEnd w:id="5"/>
       <w:bookmarkEnd w:id="6"/>
+      <w:bookmarkEnd w:id="7"/>
     </w:p>
     <w:p>
       <w:pPr>
@@ -2496,9 +2498,7 @@
           <w:lang w:val="es-ES_tradnl"/>
         </w:rPr>
       </w:pPr>
-      <w:bookmarkStart w:id="9" w:name="_Toc255373104"/>
-      <w:bookmarkStart w:id="10" w:name="_GoBack"/>
-      <w:bookmarkEnd w:id="10"/>
+      <w:bookmarkStart w:id="10" w:name="_Toc255373104"/>
       <w:r>
         <w:rPr>
           <w:i w:val="0"/>
@@ -2506,9 +2506,9 @@
         </w:rPr>
         <w:t>Materiales de referencia</w:t>
       </w:r>
-      <w:bookmarkEnd w:id="7"/>
       <w:bookmarkEnd w:id="8"/>
       <w:bookmarkEnd w:id="9"/>
+      <w:bookmarkEnd w:id="10"/>
     </w:p>
     <w:p>
       <w:pPr>
@@ -4347,168 +4347,97 @@
     </w:p>
     <w:p>
       <w:pPr>
-        <w:pStyle w:val="textocursiva"/>
-      </w:pPr>
-      <w:r>
-        <w:t xml:space="preserve">Recogerá </w:t>
-      </w:r>
-      <w:r>
-        <w:t xml:space="preserve"> las especificaciones de requisitos no</w:t>
-      </w:r>
-      <w:r>
-        <w:t xml:space="preserve"> recogidas en los casos de uso: </w:t>
-      </w:r>
-      <w:r>
-        <w:t xml:space="preserve">reglas de domino, </w:t>
-      </w:r>
-      <w:r>
-        <w:t>requisi</w:t>
-      </w:r>
-      <w:r>
-        <w:t xml:space="preserve">tos no funcionales y </w:t>
-      </w:r>
-      <w:r>
-        <w:t xml:space="preserve"> r</w:t>
-      </w:r>
-      <w:r>
-        <w:t>estricciones</w:t>
-      </w:r>
-      <w:r>
-        <w:t>.</w:t>
-      </w:r>
-    </w:p>
-    <w:p>
-      <w:pPr>
-        <w:pStyle w:val="textocursiva"/>
-      </w:pPr>
-      <w:r>
-        <w:t>De forma similar a la descripción de los Casos de Uso, e</w:t>
-      </w:r>
-      <w:r>
-        <w:t xml:space="preserve">ste apartado será la base </w:t>
-      </w:r>
-      <w:r>
-        <w:t>para desarrollar historias de usuario</w:t>
-      </w:r>
-      <w:r>
-        <w:t xml:space="preserve"> convencionales o</w:t>
-      </w:r>
-      <w:r>
-        <w:t xml:space="preserve"> de t</w:t>
-      </w:r>
-      <w:r>
-        <w:t xml:space="preserve">ipo no funcional o exploratorio. Alternativamente, los requisitos no funcionales podrán recogerse en forma de condiciones asociadas a la definición de “hecho” adoptada por el equipo para los </w:t>
-      </w:r>
+        <w:pStyle w:val="Ttulo2"/>
+        <w:rPr>
+          <w:i w:val="0"/>
+          <w:lang w:val="es-ES_tradnl"/>
+        </w:rPr>
+      </w:pPr>
+      <w:bookmarkStart w:id="21" w:name="_Toc255373110"/>
+      <w:r>
+        <w:rPr>
+          <w:i w:val="0"/>
+          <w:lang w:val="es-ES_tradnl"/>
+        </w:rPr>
+        <w:t>Re</w:t>
+      </w:r>
+      <w:r>
+        <w:rPr>
+          <w:i w:val="0"/>
+          <w:lang w:val="es-ES_tradnl"/>
+        </w:rPr>
+        <w:t>glas de dominio</w:t>
+      </w:r>
+      <w:bookmarkEnd w:id="21"/>
+    </w:p>
+    <w:p>
+      <w:pPr>
+        <w:rPr>
+          <w:lang w:val="es-ES_tradnl"/>
+        </w:rPr>
+      </w:pPr>
+      <w:r>
+        <w:t>En nuestro caso se debe cumplir la Ley de Protección de Datos de Carácter Personal (L.O. 15/1999), en todas las estancias, de manera que la información del alumno sea tratada solo en el ámbito correspondiente y no se difundan sus datos para otras acciones que no sea la tramitación de la solicitud.</w:t>
+      </w:r>
+    </w:p>
+    <w:p>
+      <w:pPr>
+        <w:pStyle w:val="Ttulo2"/>
+        <w:rPr>
+          <w:i w:val="0"/>
+          <w:lang w:val="es-ES_tradnl"/>
+        </w:rPr>
+      </w:pPr>
+      <w:bookmarkStart w:id="22" w:name="_Toc255373111"/>
+      <w:r>
+        <w:rPr>
+          <w:i w:val="0"/>
+          <w:lang w:val="es-ES_tradnl"/>
+        </w:rPr>
+        <w:t>Requisitos no funcionales</w:t>
+      </w:r>
+      <w:bookmarkEnd w:id="22"/>
+    </w:p>
+    <w:p>
+      <w:pPr>
+        <w:rPr>
+          <w:lang w:val="es-ES_tradnl"/>
+        </w:rPr>
+      </w:pPr>
       <w:proofErr w:type="spellStart"/>
       <w:r>
-        <w:t>sprints</w:t>
+        <w:rPr>
+          <w:lang w:val="es-ES_tradnl"/>
+        </w:rPr>
+        <w:t>TIene</w:t>
       </w:r>
       <w:proofErr w:type="spellEnd"/>
       <w:r>
-        <w:t xml:space="preserve"> de proyecto.</w:t>
+        <w:rPr>
+          <w:lang w:val="es-ES_tradnl"/>
+        </w:rPr>
+        <w:t xml:space="preserve"> que ser un sistema gestionado, que sea capaz de salvaguardar la integridad y la confidencialidad de los datos.</w:t>
       </w:r>
     </w:p>
     <w:p>
       <w:pPr>
         <w:pStyle w:val="Ttulo2"/>
         <w:rPr>
-          <w:lang w:val="es-ES_tradnl"/>
-        </w:rPr>
-      </w:pPr>
-      <w:bookmarkStart w:id="21" w:name="_Toc255373110"/>
-      <w:r>
-        <w:rPr>
-          <w:lang w:val="es-ES_tradnl"/>
-        </w:rPr>
-        <w:t>Re</w:t>
-      </w:r>
-      <w:r>
-        <w:rPr>
-          <w:lang w:val="es-ES_tradnl"/>
-        </w:rPr>
-        <w:t>glas de dominio</w:t>
-      </w:r>
-      <w:bookmarkEnd w:id="21"/>
-    </w:p>
-    <w:p>
-      <w:pPr>
-        <w:rPr>
-          <w:i/>
-          <w:sz w:val="22"/>
-          <w:szCs w:val="22"/>
-          <w:lang w:val="en-US"/>
-        </w:rPr>
-      </w:pPr>
-      <w:r>
-        <w:rPr>
-          <w:i/>
-          <w:sz w:val="22"/>
-          <w:szCs w:val="22"/>
-        </w:rPr>
-        <w:t>Restricciones generales que afectan a toda la organización, campo de aplicación, ámbito legal, etc.</w:t>
-      </w:r>
-      <w:r>
-        <w:rPr>
-          <w:i/>
-          <w:sz w:val="22"/>
-          <w:szCs w:val="22"/>
-        </w:rPr>
-        <w:t>: políticas de la organización, marco normativo, estándares industriales, etc.</w:t>
-      </w:r>
-    </w:p>
-    <w:p>
-      <w:pPr>
-        <w:pStyle w:val="Ttulo2"/>
-        <w:rPr>
-          <w:lang w:val="es-ES_tradnl"/>
-        </w:rPr>
-      </w:pPr>
-      <w:bookmarkStart w:id="22" w:name="_Toc255373111"/>
-      <w:r>
-        <w:rPr>
-          <w:lang w:val="es-ES_tradnl"/>
-        </w:rPr>
-        <w:t>Requisitos no funcionales</w:t>
-      </w:r>
-      <w:bookmarkEnd w:id="22"/>
-    </w:p>
-    <w:p>
-      <w:pPr>
-        <w:pStyle w:val="textocursiva"/>
-      </w:pPr>
-      <w:r>
-        <w:t xml:space="preserve">Se describirán todos los requisitos </w:t>
-      </w:r>
-      <w:r>
-        <w:t>no funcionales</w:t>
-      </w:r>
-      <w:r>
-        <w:t>. Se utilizará para ello alguna de las clasificaciones de requisitos no funcionales vistas en la asignatura.</w:t>
-      </w:r>
-    </w:p>
-    <w:p>
-      <w:pPr>
-        <w:pStyle w:val="Ttulo2"/>
+          <w:i w:val="0"/>
+        </w:rPr>
       </w:pPr>
       <w:bookmarkStart w:id="23" w:name="_Toc255373112"/>
       <w:r>
-        <w:lastRenderedPageBreak/>
+        <w:rPr>
+          <w:i w:val="0"/>
+        </w:rPr>
         <w:t>Restricciones</w:t>
       </w:r>
       <w:bookmarkEnd w:id="23"/>
     </w:p>
     <w:p>
-      <w:pPr>
-        <w:pStyle w:val="textocursiva"/>
-      </w:pPr>
-      <w:r>
-        <w:t xml:space="preserve">Descripción de las restricciones impuestas al sistema: </w:t>
-      </w:r>
-      <w:r>
-        <w:t xml:space="preserve">de diseño (arquitectura, modelos, …), </w:t>
-      </w:r>
-      <w:r>
-        <w:t>de implementación (tecnologías, lenguajes...), de interfaz (conexión con sistemas externos...), legales, etc.</w:t>
+      <w:r>
+        <w:t>En principio no se nos impone ninguna restricción, pero si se nos aconseja el uso de las tecnologías y lenguajes estudiados en la asignatura.</w:t>
       </w:r>
     </w:p>
     <w:p>
@@ -4609,7 +4538,7 @@
         <w:rStyle w:val="Nmerodepgina"/>
         <w:noProof/>
       </w:rPr>
-      <w:t>8</w:t>
+      <w:t>7</w:t>
     </w:r>
     <w:r>
       <w:rPr>
@@ -6367,6 +6296,22 @@
       <w:lang w:val="es-ES"/>
     </w:rPr>
   </w:style>
+  <w:style w:type="character" w:styleId="nfasis">
+    <w:name w:val="Emphasis"/>
+    <w:basedOn w:val="Fuentedeprrafopredeter"/>
+    <w:uiPriority w:val="20"/>
+    <w:qFormat/>
+    <w:rsid w:val="00F21667"/>
+    <w:rPr>
+      <w:i/>
+      <w:iCs/>
+    </w:rPr>
+  </w:style>
+  <w:style w:type="character" w:customStyle="1" w:styleId="apple-converted-space">
+    <w:name w:val="apple-converted-space"/>
+    <w:basedOn w:val="Fuentedeprrafopredeter"/>
+    <w:rsid w:val="00F21667"/>
+  </w:style>
 </w:styles>
 </file>
 

</xml_diff>